<commit_message>
Added the necessary files for Week 9 solutions
- Renamed w9b.java to week9.java
- I added three methods that pertains to each section of the task (Section B and C).
- psvm method is added to print the three methods
- Added Week 9 Word document and PDF file
</commit_message>
<xml_diff>
--- a/src/fileContainers/Aidre Cabrera - Week 9 - Final Task - 777.docx
+++ b/src/fileContainers/Aidre Cabrera - Week 9 - Final Task - 777.docx
@@ -366,7 +366,14 @@
           <w:rFonts w:ascii="Arial" w:hAnsi="Arial" w:cs="Arial"/>
           <w:b/>
         </w:rPr>
-        <w:t xml:space="preserve">Antony Pleños                               </w:t>
+        <w:t>Ant</w:t>
+      </w:r>
+      <w:r>
+        <w:rPr>
+          <w:rFonts w:ascii="Arial" w:hAnsi="Arial" w:cs="Arial"/>
+          <w:b/>
+        </w:rPr>
+        <w:t>h</w:t>
       </w:r>
       <w:bookmarkStart w:id="0" w:name="_GoBack"/>
       <w:bookmarkEnd w:id="0"/>
@@ -375,7 +382,7 @@
           <w:rFonts w:ascii="Arial" w:hAnsi="Arial" w:cs="Arial"/>
           <w:b/>
         </w:rPr>
-        <w:t xml:space="preserve">  </w:t>
+        <w:t xml:space="preserve">ony Pleños                                 </w:t>
       </w:r>
       <w:r>
         <w:rPr>
@@ -504,6 +511,30 @@
     <w:p>
       <w:pPr>
         <w:spacing w:after="160" w:line="259" w:lineRule="auto"/>
+        <w:ind w:left="720"/>
+        <w:jc w:val="both"/>
+        <w:rPr>
+          <w:rFonts w:ascii="Arial" w:hAnsi="Arial" w:cs="Arial"/>
+        </w:rPr>
+      </w:pPr>
+      <w:r>
+        <w:rPr>
+          <w:rFonts w:ascii="Arial" w:hAnsi="Arial" w:cs="Arial"/>
+          <w:sz w:val="20"/>
+        </w:rPr>
+        <w:t>“Error clasess does not handle errors. However, exception classes makes it possible through try-catch to handle unchecked and checked type of errors.</w:t>
+      </w:r>
+      <w:r>
+        <w:rPr>
+          <w:rFonts w:ascii="Arial" w:hAnsi="Arial" w:cs="Arial"/>
+          <w:sz w:val="20"/>
+        </w:rPr>
+        <w:t>”</w:t>
+      </w:r>
+    </w:p>
+    <w:p>
+      <w:pPr>
+        <w:spacing w:after="160" w:line="259" w:lineRule="auto"/>
         <w:jc w:val="both"/>
         <w:rPr>
           <w:rFonts w:ascii="Arial" w:hAnsi="Arial" w:cs="Arial"/>
@@ -550,6 +581,283 @@
     <w:p>
       <w:pPr>
         <w:spacing w:after="160" w:line="259" w:lineRule="auto"/>
+        <w:ind w:left="720"/>
+        <w:jc w:val="both"/>
+        <w:rPr>
+          <w:rFonts w:ascii="Arial" w:hAnsi="Arial" w:cs="Arial"/>
+        </w:rPr>
+      </w:pPr>
+      <w:r>
+        <w:rPr>
+          <w:rFonts w:ascii="Arial" w:hAnsi="Arial" w:cs="Arial"/>
+          <w:sz w:val="20"/>
+        </w:rPr>
+        <w:t xml:space="preserve">“We can have multiple </w:t>
+      </w:r>
+      <w:r>
+        <w:rPr>
+          <w:rFonts w:ascii="Courier New" w:hAnsi="Courier New" w:cs="Courier New"/>
+        </w:rPr>
+        <w:t>catch</w:t>
+      </w:r>
+      <w:r>
+        <w:rPr>
+          <w:rFonts w:ascii="Arial" w:hAnsi="Arial" w:cs="Arial"/>
+        </w:rPr>
+        <w:t xml:space="preserve"> </w:t>
+      </w:r>
+      <w:r>
+        <w:rPr>
+          <w:rFonts w:ascii="Arial" w:hAnsi="Arial" w:cs="Arial"/>
+          <w:sz w:val="20"/>
+        </w:rPr>
+        <w:t xml:space="preserve">blocks for single </w:t>
+      </w:r>
+      <w:r>
+        <w:rPr>
+          <w:rFonts w:ascii="Courier New" w:hAnsi="Courier New" w:cs="Courier New"/>
+        </w:rPr>
+        <w:t>try</w:t>
+      </w:r>
+      <w:r>
+        <w:rPr>
+          <w:rFonts w:ascii="Arial" w:hAnsi="Arial" w:cs="Arial"/>
+        </w:rPr>
+        <w:t xml:space="preserve"> </w:t>
+      </w:r>
+      <w:r>
+        <w:rPr>
+          <w:rFonts w:ascii="Arial" w:hAnsi="Arial" w:cs="Arial"/>
+          <w:sz w:val="20"/>
+        </w:rPr>
+        <w:t xml:space="preserve">block. But only one </w:t>
+      </w:r>
+      <w:r>
+        <w:rPr>
+          <w:rFonts w:ascii="Courier New" w:hAnsi="Courier New" w:cs="Courier New"/>
+        </w:rPr>
+        <w:t>try</w:t>
+      </w:r>
+      <w:r>
+        <w:rPr>
+          <w:rFonts w:ascii="Arial" w:hAnsi="Arial" w:cs="Arial"/>
+        </w:rPr>
+        <w:t xml:space="preserve"> </w:t>
+      </w:r>
+      <w:r>
+        <w:rPr>
+          <w:rFonts w:ascii="Arial" w:hAnsi="Arial" w:cs="Arial"/>
+          <w:sz w:val="20"/>
+        </w:rPr>
+        <w:t>block is allowed”</w:t>
+      </w:r>
+    </w:p>
+    <w:p>
+      <w:pPr>
+        <w:spacing w:after="160" w:line="259" w:lineRule="auto"/>
+        <w:jc w:val="both"/>
+        <w:rPr>
+          <w:rFonts w:ascii="Arial" w:hAnsi="Arial" w:cs="Arial"/>
+        </w:rPr>
+      </w:pPr>
+      <w:r>
+        <w:rPr>
+          <w:rFonts w:ascii="Arial" w:hAnsi="Arial" w:cs="Arial"/>
+          <w:b/>
+        </w:rPr>
+        <w:t>True</w:t>
+      </w:r>
+      <w:r>
+        <w:rPr>
+          <w:rFonts w:ascii="Arial" w:hAnsi="Arial" w:cs="Arial"/>
+        </w:rPr>
+        <w:t xml:space="preserve"> 3</w:t>
+      </w:r>
+      <w:r>
+        <w:rPr>
+          <w:rFonts w:ascii="Arial" w:hAnsi="Arial" w:cs="Arial"/>
+        </w:rPr>
+        <w:t xml:space="preserve">. A </w:t>
+      </w:r>
+      <w:r>
+        <w:rPr>
+          <w:rFonts w:ascii="Courier New" w:hAnsi="Courier New" w:cs="Courier New"/>
+        </w:rPr>
+        <w:t>try</w:t>
+      </w:r>
+      <w:r>
+        <w:rPr>
+          <w:rFonts w:ascii="Arial" w:hAnsi="Arial" w:cs="Arial"/>
+        </w:rPr>
+        <w:t xml:space="preserve"> block does not need to have a matching </w:t>
+      </w:r>
+      <w:r>
+        <w:rPr>
+          <w:rFonts w:ascii="Courier New" w:hAnsi="Courier New" w:cs="Courier New"/>
+        </w:rPr>
+        <w:t xml:space="preserve">catch </w:t>
+      </w:r>
+      <w:r>
+        <w:rPr>
+          <w:rFonts w:ascii="Arial" w:hAnsi="Arial" w:cs="Arial"/>
+        </w:rPr>
+        <w:t>block.</w:t>
+      </w:r>
+    </w:p>
+    <w:p>
+      <w:pPr>
+        <w:spacing w:after="160" w:line="259" w:lineRule="auto"/>
+        <w:ind w:left="720"/>
+        <w:jc w:val="both"/>
+        <w:rPr>
+          <w:rFonts w:ascii="Arial" w:hAnsi="Arial" w:cs="Arial"/>
+          <w:sz w:val="20"/>
+        </w:rPr>
+      </w:pPr>
+      <w:r>
+        <w:rPr>
+          <w:rFonts w:ascii="Arial" w:hAnsi="Arial" w:cs="Arial"/>
+          <w:sz w:val="20"/>
+        </w:rPr>
+        <w:t>“</w:t>
+      </w:r>
+      <w:r>
+        <w:rPr>
+          <w:rFonts w:ascii="Arial" w:hAnsi="Arial" w:cs="Arial"/>
+          <w:sz w:val="20"/>
+        </w:rPr>
+        <w:t xml:space="preserve">There are three premutations of try/catch/finally block: try...catch; try...catch...finally; and </w:t>
+      </w:r>
+      <w:r>
+        <w:rPr>
+          <w:rFonts w:ascii="Arial" w:hAnsi="Arial" w:cs="Arial"/>
+          <w:sz w:val="20"/>
+        </w:rPr>
+        <w:t>try...finally</w:t>
+      </w:r>
+      <w:r>
+        <w:rPr>
+          <w:rFonts w:ascii="Arial" w:hAnsi="Arial" w:cs="Arial"/>
+          <w:sz w:val="20"/>
+        </w:rPr>
+        <w:t>. Therefore,</w:t>
+      </w:r>
+      <w:r>
+        <w:rPr>
+          <w:rFonts w:ascii="Arial" w:hAnsi="Arial" w:cs="Arial"/>
+          <w:sz w:val="20"/>
+        </w:rPr>
+        <w:t xml:space="preserve"> </w:t>
+      </w:r>
+      <w:r>
+        <w:rPr>
+          <w:rFonts w:ascii="Arial" w:hAnsi="Arial" w:cs="Arial"/>
+          <w:sz w:val="20"/>
+        </w:rPr>
+        <w:t>i</w:t>
+      </w:r>
+      <w:r>
+        <w:rPr>
+          <w:rFonts w:ascii="Arial" w:hAnsi="Arial" w:cs="Arial"/>
+          <w:sz w:val="20"/>
+        </w:rPr>
+        <w:t xml:space="preserve">t is not necessary that each </w:t>
+      </w:r>
+      <w:r>
+        <w:rPr>
+          <w:rFonts w:ascii="Courier New" w:hAnsi="Courier New" w:cs="Courier New"/>
+          <w:sz w:val="20"/>
+        </w:rPr>
+        <w:t>try</w:t>
+      </w:r>
+      <w:r>
+        <w:rPr>
+          <w:rFonts w:ascii="Arial" w:hAnsi="Arial" w:cs="Arial"/>
+          <w:sz w:val="20"/>
+        </w:rPr>
+        <w:t xml:space="preserve"> </w:t>
+      </w:r>
+      <w:r>
+        <w:rPr>
+          <w:rFonts w:ascii="Arial" w:hAnsi="Arial" w:cs="Arial"/>
+          <w:sz w:val="20"/>
+        </w:rPr>
+        <w:t xml:space="preserve">block must be followed by a </w:t>
+      </w:r>
+      <w:r>
+        <w:rPr>
+          <w:rFonts w:ascii="Courier New" w:hAnsi="Courier New" w:cs="Courier New"/>
+          <w:sz w:val="20"/>
+        </w:rPr>
+        <w:t xml:space="preserve">catch </w:t>
+      </w:r>
+      <w:r>
+        <w:rPr>
+          <w:rFonts w:ascii="Arial" w:hAnsi="Arial" w:cs="Arial"/>
+          <w:sz w:val="20"/>
+        </w:rPr>
+        <w:t xml:space="preserve">block. </w:t>
+      </w:r>
+      <w:r>
+        <w:rPr>
+          <w:rFonts w:ascii="Arial" w:hAnsi="Arial" w:cs="Arial"/>
+          <w:sz w:val="20"/>
+        </w:rPr>
+        <w:t>However, i</w:t>
+      </w:r>
+      <w:r>
+        <w:rPr>
+          <w:rFonts w:ascii="Arial" w:hAnsi="Arial" w:cs="Arial"/>
+          <w:sz w:val="20"/>
+        </w:rPr>
+        <w:t xml:space="preserve">t </w:t>
+      </w:r>
+      <w:r>
+        <w:rPr>
+          <w:rFonts w:ascii="Arial" w:hAnsi="Arial" w:cs="Arial"/>
+          <w:sz w:val="20"/>
+        </w:rPr>
+        <w:t xml:space="preserve">must </w:t>
+      </w:r>
+      <w:r>
+        <w:rPr>
+          <w:rFonts w:ascii="Arial" w:hAnsi="Arial" w:cs="Arial"/>
+          <w:sz w:val="20"/>
+        </w:rPr>
+        <w:t xml:space="preserve">be followed by either a </w:t>
+      </w:r>
+      <w:r>
+        <w:rPr>
+          <w:rFonts w:ascii="Courier New" w:hAnsi="Courier New" w:cs="Courier New"/>
+          <w:sz w:val="20"/>
+        </w:rPr>
+        <w:t xml:space="preserve">catch </w:t>
+      </w:r>
+      <w:r>
+        <w:rPr>
+          <w:rFonts w:ascii="Arial" w:hAnsi="Arial" w:cs="Arial"/>
+          <w:sz w:val="20"/>
+        </w:rPr>
+        <w:t xml:space="preserve">block or a </w:t>
+      </w:r>
+      <w:r>
+        <w:rPr>
+          <w:rFonts w:ascii="Courier New" w:hAnsi="Courier New" w:cs="Courier New"/>
+          <w:sz w:val="20"/>
+        </w:rPr>
+        <w:t xml:space="preserve">finally </w:t>
+      </w:r>
+      <w:r>
+        <w:rPr>
+          <w:rFonts w:ascii="Arial" w:hAnsi="Arial" w:cs="Arial"/>
+          <w:sz w:val="20"/>
+        </w:rPr>
+        <w:t>block. And whatever exceptions are likely to be thrown should be declared in the throws clause of the method.”</w:t>
+      </w:r>
+    </w:p>
+    <w:p>
+      <w:pPr>
+        <w:spacing w:after="160" w:line="259" w:lineRule="auto"/>
         <w:jc w:val="both"/>
         <w:rPr>
           <w:rFonts w:ascii="Arial" w:hAnsi="Arial" w:cs="Arial"/>
@@ -566,13 +874,120 @@
         <w:rPr>
           <w:rFonts w:ascii="Arial" w:hAnsi="Arial" w:cs="Arial"/>
         </w:rPr>
-        <w:t xml:space="preserve"> 3</w:t>
-      </w:r>
-      <w:r>
-        <w:rPr>
-          <w:rFonts w:ascii="Arial" w:hAnsi="Arial" w:cs="Arial"/>
-        </w:rPr>
-        <w:t xml:space="preserve">. A </w:t>
+        <w:t xml:space="preserve"> </w:t>
+      </w:r>
+      <w:r>
+        <w:rPr>
+          <w:rFonts w:ascii="Arial" w:hAnsi="Arial" w:cs="Arial"/>
+        </w:rPr>
+        <w:t xml:space="preserve">4. A </w:t>
+      </w:r>
+      <w:r>
+        <w:rPr>
+          <w:rFonts w:ascii="Courier New" w:hAnsi="Courier New" w:cs="Courier New"/>
+        </w:rPr>
+        <w:t>catch</w:t>
+      </w:r>
+      <w:r>
+        <w:rPr>
+          <w:rFonts w:ascii="Arial" w:hAnsi="Arial" w:cs="Arial"/>
+        </w:rPr>
+        <w:t xml:space="preserve"> block does not need to have a matching </w:t>
+      </w:r>
+      <w:r>
+        <w:rPr>
+          <w:rFonts w:ascii="Courier New" w:hAnsi="Courier New" w:cs="Courier New"/>
+        </w:rPr>
+        <w:t xml:space="preserve">try </w:t>
+      </w:r>
+      <w:r>
+        <w:rPr>
+          <w:rFonts w:ascii="Arial" w:hAnsi="Arial" w:cs="Arial"/>
+        </w:rPr>
+        <w:t>block.</w:t>
+      </w:r>
+    </w:p>
+    <w:p>
+      <w:pPr>
+        <w:spacing w:after="160" w:line="259" w:lineRule="auto"/>
+        <w:jc w:val="both"/>
+        <w:rPr>
+          <w:rFonts w:ascii="Arial" w:hAnsi="Arial" w:cs="Arial"/>
+        </w:rPr>
+      </w:pPr>
+      <w:r>
+        <w:rPr>
+          <w:rFonts w:ascii="Arial" w:hAnsi="Arial" w:cs="Arial"/>
+        </w:rPr>
+        <w:tab/>
+      </w:r>
+      <w:r>
+        <w:rPr>
+          <w:rFonts w:ascii="Arial" w:hAnsi="Arial" w:cs="Arial"/>
+          <w:sz w:val="20"/>
+        </w:rPr>
+        <w:t xml:space="preserve">“It is necessary for a block to be </w:t>
+      </w:r>
+      <w:r>
+        <w:rPr>
+          <w:rFonts w:ascii="Courier New" w:hAnsi="Courier New" w:cs="Courier New"/>
+          <w:sz w:val="20"/>
+        </w:rPr>
+        <w:t>catch</w:t>
+      </w:r>
+      <w:r>
+        <w:rPr>
+          <w:rFonts w:ascii="Arial" w:hAnsi="Arial" w:cs="Arial"/>
+          <w:sz w:val="20"/>
+        </w:rPr>
+        <w:t xml:space="preserve"> </w:t>
+      </w:r>
+      <w:r>
+        <w:rPr>
+          <w:rFonts w:ascii="Arial" w:hAnsi="Arial" w:cs="Arial"/>
+          <w:sz w:val="20"/>
+        </w:rPr>
+        <w:t>paired with a try block.”</w:t>
+      </w:r>
+    </w:p>
+    <w:p>
+      <w:pPr>
+        <w:spacing w:after="160" w:line="259" w:lineRule="auto"/>
+        <w:jc w:val="both"/>
+        <w:rPr>
+          <w:rFonts w:ascii="Arial" w:hAnsi="Arial" w:cs="Arial"/>
+        </w:rPr>
+      </w:pPr>
+      <w:r>
+        <w:rPr>
+          <w:rFonts w:ascii="Arial" w:hAnsi="Arial" w:cs="Arial"/>
+          <w:b/>
+        </w:rPr>
+        <w:t>True</w:t>
+      </w:r>
+      <w:r>
+        <w:rPr>
+          <w:rFonts w:ascii="Arial" w:hAnsi="Arial" w:cs="Arial"/>
+        </w:rPr>
+        <w:t xml:space="preserve"> 5</w:t>
+      </w:r>
+      <w:r>
+        <w:rPr>
+          <w:rFonts w:ascii="Arial" w:hAnsi="Arial" w:cs="Arial"/>
+        </w:rPr>
+        <w:t xml:space="preserve">. Several </w:t>
+      </w:r>
+      <w:r>
+        <w:rPr>
+          <w:rFonts w:ascii="Courier New" w:hAnsi="Courier New" w:cs="Courier New"/>
+        </w:rPr>
+        <w:t>catch</w:t>
+      </w:r>
+      <w:r>
+        <w:rPr>
+          <w:rFonts w:ascii="Arial" w:hAnsi="Arial" w:cs="Arial"/>
+        </w:rPr>
+        <w:t xml:space="preserve"> statements following a single </w:t>
       </w:r>
       <w:r>
         <w:rPr>
@@ -584,24 +999,30 @@
         <w:rPr>
           <w:rFonts w:ascii="Arial" w:hAnsi="Arial" w:cs="Arial"/>
         </w:rPr>
-        <w:t xml:space="preserve"> block does not need to have a matching </w:t>
-      </w:r>
-      <w:r>
-        <w:rPr>
-          <w:rFonts w:ascii="Courier New" w:hAnsi="Courier New" w:cs="Courier New"/>
-        </w:rPr>
-        <w:t xml:space="preserve">catch </w:t>
-      </w:r>
-      <w:r>
-        <w:rPr>
-          <w:rFonts w:ascii="Arial" w:hAnsi="Arial" w:cs="Arial"/>
-        </w:rPr>
-        <w:t>block.</w:t>
+        <w:t xml:space="preserve"> statements should handle different exceptions.</w:t>
       </w:r>
     </w:p>
     <w:p>
       <w:pPr>
         <w:spacing w:after="160" w:line="259" w:lineRule="auto"/>
+        <w:ind w:left="720"/>
+        <w:jc w:val="both"/>
+        <w:rPr>
+          <w:rFonts w:ascii="Arial" w:hAnsi="Arial" w:cs="Arial"/>
+          <w:sz w:val="20"/>
+        </w:rPr>
+      </w:pPr>
+      <w:r>
+        <w:rPr>
+          <w:rFonts w:ascii="Arial" w:hAnsi="Arial" w:cs="Arial"/>
+          <w:sz w:val="20"/>
+        </w:rPr>
+        <w:t>“Every catch statements must handle various exceptions to avoid redundancy. Otherwise, it will return “ java: exception java.lang.[type of sub-exception] has already been caught”</w:t>
+      </w:r>
+    </w:p>
+    <w:p>
+      <w:pPr>
+        <w:spacing w:after="160" w:line="259" w:lineRule="auto"/>
         <w:jc w:val="both"/>
         <w:rPr>
           <w:rFonts w:ascii="Arial" w:hAnsi="Arial" w:cs="Arial"/>
@@ -624,7 +1045,31 @@
         <w:rPr>
           <w:rFonts w:ascii="Arial" w:hAnsi="Arial" w:cs="Arial"/>
         </w:rPr>
-        <w:t xml:space="preserve">4. A </w:t>
+        <w:t xml:space="preserve">6. The </w:t>
+      </w:r>
+      <w:r>
+        <w:rPr>
+          <w:rFonts w:ascii="Courier New" w:hAnsi="Courier New" w:cs="Courier New"/>
+        </w:rPr>
+        <w:t xml:space="preserve">finally </w:t>
+      </w:r>
+      <w:r>
+        <w:rPr>
+          <w:rFonts w:ascii="Arial" w:hAnsi="Arial" w:cs="Arial"/>
+        </w:rPr>
+        <w:t xml:space="preserve">statement is required after using </w:t>
+      </w:r>
+      <w:r>
+        <w:rPr>
+          <w:rFonts w:ascii="Courier New" w:hAnsi="Courier New" w:cs="Courier New"/>
+        </w:rPr>
+        <w:t>try</w:t>
+      </w:r>
+      <w:r>
+        <w:rPr>
+          <w:rFonts w:ascii="Arial" w:hAnsi="Arial" w:cs="Arial"/>
+        </w:rPr>
+        <w:t xml:space="preserve"> and </w:t>
       </w:r>
       <w:r>
         <w:rPr>
@@ -636,19 +1081,7 @@
         <w:rPr>
           <w:rFonts w:ascii="Arial" w:hAnsi="Arial" w:cs="Arial"/>
         </w:rPr>
-        <w:t xml:space="preserve"> block does not need to have a matching </w:t>
-      </w:r>
-      <w:r>
-        <w:rPr>
-          <w:rFonts w:ascii="Courier New" w:hAnsi="Courier New" w:cs="Courier New"/>
-        </w:rPr>
-        <w:t xml:space="preserve">try </w:t>
-      </w:r>
-      <w:r>
-        <w:rPr>
-          <w:rFonts w:ascii="Arial" w:hAnsi="Arial" w:cs="Arial"/>
-        </w:rPr>
-        <w:t>block.</w:t>
+        <w:t xml:space="preserve"> statements.</w:t>
       </w:r>
     </w:p>
     <w:p>
@@ -662,6 +1095,98 @@
       <w:r>
         <w:rPr>
           <w:rFonts w:ascii="Arial" w:hAnsi="Arial" w:cs="Arial"/>
+        </w:rPr>
+        <w:tab/>
+      </w:r>
+      <w:r>
+        <w:rPr>
+          <w:rFonts w:ascii="Arial" w:hAnsi="Arial" w:cs="Arial"/>
+          <w:sz w:val="20"/>
+        </w:rPr>
+        <w:t>“</w:t>
+      </w:r>
+      <w:r>
+        <w:rPr>
+          <w:rFonts w:ascii="Courier New" w:hAnsi="Courier New" w:cs="Courier New"/>
+          <w:sz w:val="20"/>
+        </w:rPr>
+        <w:t>try</w:t>
+      </w:r>
+      <w:r>
+        <w:rPr>
+          <w:rFonts w:ascii="Courier New" w:hAnsi="Courier New" w:cs="Courier New"/>
+          <w:sz w:val="20"/>
+        </w:rPr>
+        <w:t>-</w:t>
+      </w:r>
+      <w:r>
+        <w:rPr>
+          <w:rFonts w:ascii="Courier New" w:hAnsi="Courier New" w:cs="Courier New"/>
+          <w:sz w:val="20"/>
+        </w:rPr>
+        <w:t>catch</w:t>
+      </w:r>
+      <w:r>
+        <w:rPr>
+          <w:rFonts w:ascii="Courier New" w:hAnsi="Courier New" w:cs="Courier New"/>
+          <w:sz w:val="20"/>
+        </w:rPr>
+        <w:t xml:space="preserve"> </w:t>
+      </w:r>
+      <w:r>
+        <w:rPr>
+          <w:rFonts w:ascii="Arial" w:hAnsi="Arial" w:cs="Arial"/>
+          <w:sz w:val="20"/>
+        </w:rPr>
+        <w:t>statement</w:t>
+      </w:r>
+      <w:r>
+        <w:rPr>
+          <w:rFonts w:ascii="Arial" w:hAnsi="Arial" w:cs="Arial"/>
+          <w:sz w:val="20"/>
+        </w:rPr>
+        <w:t xml:space="preserve"> can run without being paired with </w:t>
+      </w:r>
+      <w:r>
+        <w:rPr>
+          <w:rFonts w:ascii="Courier New" w:hAnsi="Courier New" w:cs="Courier New"/>
+          <w:sz w:val="20"/>
+        </w:rPr>
+        <w:t>finally</w:t>
+      </w:r>
+      <w:r>
+        <w:rPr>
+          <w:rFonts w:ascii="Courier New" w:hAnsi="Courier New" w:cs="Courier New"/>
+          <w:sz w:val="20"/>
+        </w:rPr>
+        <w:t xml:space="preserve"> </w:t>
+      </w:r>
+      <w:r>
+        <w:rPr>
+          <w:rFonts w:ascii="Arial" w:hAnsi="Arial" w:cs="Arial"/>
+          <w:sz w:val="20"/>
+        </w:rPr>
+        <w:t>block</w:t>
+      </w:r>
+      <w:r>
+        <w:rPr>
+          <w:rFonts w:ascii="Arial" w:hAnsi="Arial" w:cs="Arial"/>
+          <w:sz w:val="20"/>
+        </w:rPr>
+        <w:t>.”</w:t>
+      </w:r>
+    </w:p>
+    <w:p>
+      <w:pPr>
+        <w:spacing w:after="160" w:line="259" w:lineRule="auto"/>
+        <w:jc w:val="both"/>
+        <w:rPr>
+          <w:rFonts w:ascii="Arial" w:hAnsi="Arial" w:cs="Arial"/>
+        </w:rPr>
+      </w:pPr>
+      <w:r>
+        <w:rPr>
+          <w:rFonts w:ascii="Arial" w:hAnsi="Arial" w:cs="Arial"/>
           <w:b/>
         </w:rPr>
         <w:t>True</w:t>
@@ -670,13 +1195,483 @@
         <w:rPr>
           <w:rFonts w:ascii="Arial" w:hAnsi="Arial" w:cs="Arial"/>
         </w:rPr>
-        <w:t xml:space="preserve"> 5</w:t>
-      </w:r>
-      <w:r>
-        <w:rPr>
-          <w:rFonts w:ascii="Arial" w:hAnsi="Arial" w:cs="Arial"/>
-        </w:rPr>
-        <w:t xml:space="preserve">. Several </w:t>
+        <w:t xml:space="preserve"> </w:t>
+      </w:r>
+      <w:r>
+        <w:rPr>
+          <w:rFonts w:ascii="Arial" w:hAnsi="Arial" w:cs="Arial"/>
+        </w:rPr>
+        <w:t xml:space="preserve">7. The block within the </w:t>
+      </w:r>
+      <w:r>
+        <w:rPr>
+          <w:rFonts w:ascii="Courier New" w:hAnsi="Courier New" w:cs="Courier New"/>
+        </w:rPr>
+        <w:t>finally</w:t>
+      </w:r>
+      <w:r>
+        <w:rPr>
+          <w:rFonts w:ascii="Arial" w:hAnsi="Arial" w:cs="Arial"/>
+        </w:rPr>
+        <w:t xml:space="preserve"> statement will be executed regardless of whether or not an error is encountered.</w:t>
+      </w:r>
+    </w:p>
+    <w:p>
+      <w:pPr>
+        <w:spacing w:after="160" w:line="259" w:lineRule="auto"/>
+        <w:ind w:left="720"/>
+        <w:jc w:val="both"/>
+        <w:rPr>
+          <w:rFonts w:ascii="Arial" w:hAnsi="Arial" w:cs="Arial"/>
+        </w:rPr>
+      </w:pPr>
+      <w:r>
+        <w:rPr>
+          <w:rFonts w:ascii="Arial" w:hAnsi="Arial" w:cs="Arial"/>
+          <w:sz w:val="20"/>
+        </w:rPr>
+        <w:t>“</w:t>
+      </w:r>
+      <w:r>
+        <w:rPr>
+          <w:rFonts w:ascii="Arial" w:hAnsi="Arial" w:cs="Arial"/>
+          <w:sz w:val="20"/>
+        </w:rPr>
+        <w:t>B</w:t>
+      </w:r>
+      <w:r>
+        <w:rPr>
+          <w:rFonts w:ascii="Arial" w:hAnsi="Arial" w:cs="Arial"/>
+          <w:sz w:val="20"/>
+        </w:rPr>
+        <w:t>efore the method is complete</w:t>
+      </w:r>
+      <w:r>
+        <w:rPr>
+          <w:rFonts w:ascii="Arial" w:hAnsi="Arial" w:cs="Arial"/>
+          <w:sz w:val="20"/>
+        </w:rPr>
+        <w:t xml:space="preserve">, </w:t>
+      </w:r>
+      <w:r>
+        <w:rPr>
+          <w:rFonts w:ascii="Courier New" w:hAnsi="Courier New" w:cs="Courier New"/>
+        </w:rPr>
+        <w:t>finally</w:t>
+      </w:r>
+      <w:r>
+        <w:rPr>
+          <w:rFonts w:ascii="Arial" w:hAnsi="Arial" w:cs="Arial"/>
+          <w:sz w:val="20"/>
+        </w:rPr>
+        <w:t xml:space="preserve"> block will </w:t>
+      </w:r>
+      <w:r>
+        <w:rPr>
+          <w:rFonts w:ascii="Arial" w:hAnsi="Arial" w:cs="Arial"/>
+          <w:sz w:val="20"/>
+        </w:rPr>
+        <w:t>always run after the try and any catch block. The</w:t>
+      </w:r>
+      <w:r>
+        <w:rPr>
+          <w:rFonts w:ascii="Arial" w:hAnsi="Arial" w:cs="Arial"/>
+          <w:sz w:val="20"/>
+        </w:rPr>
+        <w:t>refore,</w:t>
+      </w:r>
+      <w:r>
+        <w:rPr>
+          <w:rFonts w:ascii="Arial" w:hAnsi="Arial" w:cs="Arial"/>
+          <w:sz w:val="20"/>
+        </w:rPr>
+        <w:t xml:space="preserve"> </w:t>
+      </w:r>
+      <w:r>
+        <w:rPr>
+          <w:rFonts w:ascii="Courier New" w:hAnsi="Courier New" w:cs="Courier New"/>
+        </w:rPr>
+        <w:t>finally</w:t>
+      </w:r>
+      <w:r>
+        <w:rPr>
+          <w:rFonts w:ascii="Arial" w:hAnsi="Arial" w:cs="Arial"/>
+          <w:sz w:val="20"/>
+        </w:rPr>
+        <w:t xml:space="preserve"> </w:t>
+      </w:r>
+      <w:r>
+        <w:rPr>
+          <w:rFonts w:ascii="Arial" w:hAnsi="Arial" w:cs="Arial"/>
+          <w:sz w:val="20"/>
+        </w:rPr>
+        <w:t>block executes regardless of whether an exception is thrown or caught.”</w:t>
+      </w:r>
+    </w:p>
+    <w:p>
+      <w:pPr>
+        <w:spacing w:after="160" w:line="259" w:lineRule="auto"/>
+        <w:jc w:val="both"/>
+        <w:rPr>
+          <w:rFonts w:ascii="Arial" w:hAnsi="Arial" w:cs="Arial"/>
+        </w:rPr>
+      </w:pPr>
+      <w:r>
+        <w:rPr>
+          <w:rFonts w:ascii="Arial" w:hAnsi="Arial" w:cs="Arial"/>
+          <w:b/>
+        </w:rPr>
+        <w:t>True</w:t>
+      </w:r>
+      <w:r>
+        <w:rPr>
+          <w:rFonts w:ascii="Arial" w:hAnsi="Arial" w:cs="Arial"/>
+        </w:rPr>
+        <w:t xml:space="preserve"> </w:t>
+      </w:r>
+      <w:r>
+        <w:rPr>
+          <w:rFonts w:ascii="Arial" w:hAnsi="Arial" w:cs="Arial"/>
+        </w:rPr>
+        <w:t xml:space="preserve">8. The </w:t>
+      </w:r>
+      <w:r>
+        <w:rPr>
+          <w:rFonts w:ascii="Courier New" w:hAnsi="Courier New" w:cs="Courier New"/>
+        </w:rPr>
+        <w:t>IOException</w:t>
+      </w:r>
+      <w:r>
+        <w:rPr>
+          <w:rFonts w:ascii="Arial" w:hAnsi="Arial" w:cs="Arial"/>
+        </w:rPr>
+        <w:t xml:space="preserve"> class handles errors that occur during input and output.</w:t>
+      </w:r>
+    </w:p>
+    <w:p>
+      <w:pPr>
+        <w:spacing w:after="160" w:line="259" w:lineRule="auto"/>
+        <w:jc w:val="both"/>
+        <w:rPr>
+          <w:rFonts w:ascii="Arial" w:hAnsi="Arial" w:cs="Arial"/>
+          <w:sz w:val="20"/>
+        </w:rPr>
+      </w:pPr>
+      <w:r>
+        <w:rPr>
+          <w:rFonts w:ascii="Arial" w:hAnsi="Arial" w:cs="Arial"/>
+        </w:rPr>
+        <w:tab/>
+        <w:t>“</w:t>
+      </w:r>
+      <w:r>
+        <w:rPr>
+          <w:rFonts w:ascii="Arial" w:hAnsi="Arial" w:cs="Arial"/>
+          <w:sz w:val="20"/>
+        </w:rPr>
+        <w:t>IOException is a Java exception that occurs when an IO operation fails.</w:t>
+      </w:r>
+      <w:r>
+        <w:rPr>
+          <w:rFonts w:ascii="Arial" w:hAnsi="Arial" w:cs="Arial"/>
+          <w:sz w:val="20"/>
+        </w:rPr>
+        <w:t>”</w:t>
+      </w:r>
+    </w:p>
+    <w:p>
+      <w:pPr>
+        <w:spacing w:after="160" w:line="259" w:lineRule="auto"/>
+        <w:jc w:val="both"/>
+        <w:rPr>
+          <w:rFonts w:ascii="Arial" w:hAnsi="Arial" w:cs="Arial"/>
+          <w:sz w:val="20"/>
+        </w:rPr>
+      </w:pPr>
+    </w:p>
+    <w:p>
+      <w:pPr>
+        <w:spacing w:after="160" w:line="259" w:lineRule="auto"/>
+        <w:jc w:val="both"/>
+        <w:rPr>
+          <w:rFonts w:ascii="Arial" w:hAnsi="Arial" w:cs="Arial"/>
+          <w:sz w:val="20"/>
+        </w:rPr>
+      </w:pPr>
+    </w:p>
+    <w:p>
+      <w:pPr>
+        <w:spacing w:after="160" w:line="259" w:lineRule="auto"/>
+        <w:jc w:val="both"/>
+        <w:rPr>
+          <w:rFonts w:ascii="Arial" w:hAnsi="Arial" w:cs="Arial"/>
+        </w:rPr>
+      </w:pPr>
+      <w:r>
+        <w:rPr>
+          <w:rFonts w:ascii="Arial" w:hAnsi="Arial" w:cs="Arial"/>
+          <w:b/>
+        </w:rPr>
+        <w:lastRenderedPageBreak/>
+        <w:t>True</w:t>
+      </w:r>
+      <w:r>
+        <w:rPr>
+          <w:rFonts w:ascii="Arial" w:hAnsi="Arial" w:cs="Arial"/>
+        </w:rPr>
+        <w:t xml:space="preserve"> </w:t>
+      </w:r>
+      <w:r>
+        <w:rPr>
+          <w:rFonts w:ascii="Arial" w:hAnsi="Arial" w:cs="Arial"/>
+        </w:rPr>
+        <w:t xml:space="preserve">9. The </w:t>
+      </w:r>
+      <w:r>
+        <w:rPr>
+          <w:rFonts w:ascii="Courier New" w:hAnsi="Courier New" w:cs="Courier New"/>
+        </w:rPr>
+        <w:t>Exception</w:t>
+      </w:r>
+      <w:r>
+        <w:rPr>
+          <w:rFonts w:ascii="Arial" w:hAnsi="Arial" w:cs="Arial"/>
+        </w:rPr>
+        <w:t xml:space="preserve"> class handle all types of exceptions.</w:t>
+      </w:r>
+    </w:p>
+    <w:p>
+      <w:pPr>
+        <w:spacing w:after="160" w:line="259" w:lineRule="auto"/>
+        <w:ind w:left="720"/>
+        <w:jc w:val="both"/>
+        <w:rPr>
+          <w:rFonts w:ascii="Arial" w:hAnsi="Arial" w:cs="Arial"/>
+          <w:sz w:val="20"/>
+          <w:szCs w:val="20"/>
+        </w:rPr>
+      </w:pPr>
+      <w:r>
+        <w:rPr>
+          <w:rFonts w:ascii="Arial" w:hAnsi="Arial" w:cs="Arial"/>
+          <w:sz w:val="20"/>
+          <w:szCs w:val="20"/>
+        </w:rPr>
+        <w:t xml:space="preserve">“Since Exception is the base class of all exceptions, it will catch any exception. </w:t>
+      </w:r>
+      <w:r>
+        <w:rPr>
+          <w:rFonts w:ascii="Courier New" w:hAnsi="Courier New" w:cs="Courier New"/>
+          <w:sz w:val="20"/>
+          <w:szCs w:val="20"/>
+        </w:rPr>
+        <w:t>Exception</w:t>
+      </w:r>
+      <w:r>
+        <w:rPr>
+          <w:rFonts w:ascii="Arial" w:hAnsi="Arial" w:cs="Arial"/>
+          <w:sz w:val="20"/>
+          <w:szCs w:val="20"/>
+        </w:rPr>
+        <w:t xml:space="preserve"> is like a </w:t>
+      </w:r>
+      <w:r>
+        <w:rPr>
+          <w:rFonts w:ascii="Arial" w:hAnsi="Arial" w:cs="Arial"/>
+          <w:sz w:val="20"/>
+          <w:szCs w:val="20"/>
+        </w:rPr>
+        <w:t>’</w:t>
+      </w:r>
+      <w:r>
+        <w:rPr>
+          <w:rFonts w:ascii="Arial" w:hAnsi="Arial" w:cs="Arial"/>
+          <w:sz w:val="20"/>
+          <w:szCs w:val="20"/>
+        </w:rPr>
+        <w:t>catch all</w:t>
+      </w:r>
+      <w:r>
+        <w:rPr>
+          <w:rFonts w:ascii="Arial" w:hAnsi="Arial" w:cs="Arial"/>
+          <w:sz w:val="20"/>
+          <w:szCs w:val="20"/>
+        </w:rPr>
+        <w:t>’</w:t>
+      </w:r>
+      <w:r>
+        <w:rPr>
+          <w:rFonts w:ascii="Arial" w:hAnsi="Arial" w:cs="Arial"/>
+          <w:sz w:val="20"/>
+          <w:szCs w:val="20"/>
+        </w:rPr>
+        <w:t xml:space="preserve"> exception handler</w:t>
+      </w:r>
+      <w:r>
+        <w:rPr>
+          <w:rFonts w:ascii="Arial" w:hAnsi="Arial" w:cs="Arial"/>
+          <w:sz w:val="20"/>
+          <w:szCs w:val="20"/>
+        </w:rPr>
+        <w:t xml:space="preserve"> that is a broader type of exception handler. While those sub-exception handers such as </w:t>
+      </w:r>
+      <w:r>
+        <w:rPr>
+          <w:rFonts w:ascii="Arial" w:hAnsi="Arial" w:cs="Arial"/>
+          <w:sz w:val="20"/>
+          <w:szCs w:val="20"/>
+        </w:rPr>
+        <w:t>ArrayIndexOutOfBoundsException</w:t>
+      </w:r>
+      <w:r>
+        <w:rPr>
+          <w:rFonts w:ascii="Arial" w:hAnsi="Arial" w:cs="Arial"/>
+          <w:sz w:val="20"/>
+          <w:szCs w:val="20"/>
+        </w:rPr>
+        <w:t xml:space="preserve"> is a specific type of a handler. Therefore, </w:t>
+      </w:r>
+      <w:r>
+        <w:rPr>
+          <w:rFonts w:ascii="Arial" w:hAnsi="Arial" w:cs="Arial"/>
+          <w:sz w:val="20"/>
+          <w:szCs w:val="20"/>
+        </w:rPr>
+        <w:t>any exception that may get thrown is an Exception</w:t>
+      </w:r>
+      <w:r>
+        <w:rPr>
+          <w:rFonts w:ascii="Arial" w:hAnsi="Arial" w:cs="Arial"/>
+          <w:sz w:val="20"/>
+          <w:szCs w:val="20"/>
+        </w:rPr>
+        <w:t>”</w:t>
+      </w:r>
+    </w:p>
+    <w:p>
+      <w:pPr>
+        <w:spacing w:after="160" w:line="259" w:lineRule="auto"/>
+        <w:jc w:val="center"/>
+        <w:rPr>
+          <w:rFonts w:ascii="Arial" w:hAnsi="Arial" w:cs="Arial"/>
+          <w:sz w:val="20"/>
+          <w:szCs w:val="20"/>
+        </w:rPr>
+      </w:pPr>
+      <w:r>
+        <w:rPr>
+          <w:noProof/>
+          <w:lang w:val="en-US"/>
+        </w:rPr>
+        <w:drawing>
+          <wp:inline distT="0" distB="0" distL="0" distR="0" wp14:anchorId="0BC56BB7" wp14:editId="2E7438D6">
+            <wp:extent cx="3604499" cy="2518913"/>
+            <wp:effectExtent l="0" t="0" r="0" b="0"/>
+            <wp:docPr id="4" name="Picture 4" descr="What is Exception Handling in Java? | by Prashant Srivastava | Medium"/>
+            <wp:cNvGraphicFramePr>
+              <a:graphicFrameLocks xmlns:a="http://schemas.openxmlformats.org/drawingml/2006/main" noChangeAspect="1"/>
+            </wp:cNvGraphicFramePr>
+            <a:graphic xmlns:a="http://schemas.openxmlformats.org/drawingml/2006/main">
+              <a:graphicData uri="http://schemas.openxmlformats.org/drawingml/2006/picture">
+                <pic:pic xmlns:pic="http://schemas.openxmlformats.org/drawingml/2006/picture">
+                  <pic:nvPicPr>
+                    <pic:cNvPr id="0" name="Picture 5" descr="What is Exception Handling in Java? | by Prashant Srivastava | Medium"/>
+                    <pic:cNvPicPr>
+                      <a:picLocks noChangeAspect="1" noChangeArrowheads="1"/>
+                    </pic:cNvPicPr>
+                  </pic:nvPicPr>
+                  <pic:blipFill>
+                    <a:blip r:embed="rId7">
+                      <a:extLst>
+                        <a:ext uri="{28A0092B-C50C-407E-A947-70E740481C1C}">
+                          <a14:useLocalDpi xmlns:a14="http://schemas.microsoft.com/office/drawing/2010/main" val="0"/>
+                        </a:ext>
+                      </a:extLst>
+                    </a:blip>
+                    <a:srcRect/>
+                    <a:stretch>
+                      <a:fillRect/>
+                    </a:stretch>
+                  </pic:blipFill>
+                  <pic:spPr bwMode="auto">
+                    <a:xfrm>
+                      <a:off x="0" y="0"/>
+                      <a:ext cx="3638825" cy="2542901"/>
+                    </a:xfrm>
+                    <a:prstGeom prst="rect">
+                      <a:avLst/>
+                    </a:prstGeom>
+                    <a:noFill/>
+                    <a:ln>
+                      <a:noFill/>
+                    </a:ln>
+                  </pic:spPr>
+                </pic:pic>
+              </a:graphicData>
+            </a:graphic>
+          </wp:inline>
+        </w:drawing>
+      </w:r>
+    </w:p>
+    <w:p>
+      <w:pPr>
+        <w:spacing w:after="160" w:line="259" w:lineRule="auto"/>
+        <w:jc w:val="center"/>
+        <w:rPr>
+          <w:rFonts w:ascii="Arial" w:hAnsi="Arial" w:cs="Arial"/>
+          <w:b/>
+          <w:sz w:val="20"/>
+          <w:szCs w:val="20"/>
+        </w:rPr>
+      </w:pPr>
+      <w:r>
+        <w:rPr>
+          <w:rFonts w:ascii="Arial" w:hAnsi="Arial" w:cs="Arial"/>
+          <w:b/>
+          <w:sz w:val="20"/>
+          <w:szCs w:val="20"/>
+        </w:rPr>
+        <w:t>Figure 1. Types of Exceptions</w:t>
+      </w:r>
+    </w:p>
+    <w:p>
+      <w:pPr>
+        <w:spacing w:after="160" w:line="259" w:lineRule="auto"/>
+        <w:jc w:val="center"/>
+        <w:rPr>
+          <w:rFonts w:ascii="Arial" w:hAnsi="Arial" w:cs="Arial"/>
+          <w:b/>
+          <w:sz w:val="20"/>
+          <w:szCs w:val="20"/>
+        </w:rPr>
+      </w:pPr>
+    </w:p>
+    <w:p>
+      <w:pPr>
+        <w:spacing w:after="160" w:line="259" w:lineRule="auto"/>
+        <w:jc w:val="both"/>
+        <w:rPr>
+          <w:rFonts w:ascii="Arial" w:hAnsi="Arial" w:cs="Arial"/>
+        </w:rPr>
+      </w:pPr>
+      <w:r>
+        <w:rPr>
+          <w:rFonts w:ascii="Arial" w:hAnsi="Arial" w:cs="Arial"/>
+          <w:b/>
+        </w:rPr>
+        <w:t>False</w:t>
+      </w:r>
+      <w:r>
+        <w:rPr>
+          <w:rFonts w:ascii="Arial" w:hAnsi="Arial" w:cs="Arial"/>
+        </w:rPr>
+        <w:t xml:space="preserve"> </w:t>
+      </w:r>
+      <w:r>
+        <w:rPr>
+          <w:rFonts w:ascii="Arial" w:hAnsi="Arial" w:cs="Arial"/>
+        </w:rPr>
+        <w:t xml:space="preserve">10. Declaring </w:t>
       </w:r>
       <w:r>
         <w:rPr>
@@ -688,39 +1683,45 @@
         <w:rPr>
           <w:rFonts w:ascii="Arial" w:hAnsi="Arial" w:cs="Arial"/>
         </w:rPr>
-        <w:t xml:space="preserve"> statements following a single </w:t>
-      </w:r>
-      <w:r>
-        <w:rPr>
-          <w:rFonts w:ascii="Courier New" w:hAnsi="Courier New" w:cs="Courier New"/>
-        </w:rPr>
-        <w:t>try</w:t>
-      </w:r>
-      <w:r>
-        <w:rPr>
-          <w:rFonts w:ascii="Arial" w:hAnsi="Arial" w:cs="Arial"/>
-        </w:rPr>
-        <w:t xml:space="preserve"> statements should handle different exceptions.</w:t>
+        <w:t xml:space="preserve"> blocks before a block that handles an </w:t>
+      </w:r>
+      <w:r>
+        <w:rPr>
+          <w:rFonts w:ascii="Courier New" w:hAnsi="Courier New" w:cs="Courier New"/>
+        </w:rPr>
+        <w:t>Exception</w:t>
+      </w:r>
+      <w:r>
+        <w:rPr>
+          <w:rFonts w:ascii="Arial" w:hAnsi="Arial" w:cs="Arial"/>
+        </w:rPr>
+        <w:t xml:space="preserve"> class to handle other types of errors would be redundant.</w:t>
       </w:r>
     </w:p>
     <w:p>
       <w:pPr>
         <w:spacing w:after="160" w:line="259" w:lineRule="auto"/>
-        <w:jc w:val="both"/>
-        <w:rPr>
-          <w:rFonts w:ascii="Arial" w:hAnsi="Arial" w:cs="Arial"/>
-        </w:rPr>
-      </w:pPr>
-      <w:r>
-        <w:rPr>
-          <w:rFonts w:ascii="Arial" w:hAnsi="Arial" w:cs="Arial"/>
-          <w:b/>
-        </w:rPr>
-        <w:t>False</w:t>
-      </w:r>
-      <w:r>
-        <w:rPr>
-          <w:rFonts w:ascii="Arial" w:hAnsi="Arial" w:cs="Arial"/>
+        <w:ind w:left="720"/>
+        <w:jc w:val="both"/>
+        <w:rPr>
+          <w:rFonts w:ascii="Arial" w:hAnsi="Arial" w:cs="Arial"/>
+        </w:rPr>
+      </w:pPr>
+      <w:r>
+        <w:rPr>
+          <w:rFonts w:ascii="Arial" w:hAnsi="Arial" w:cs="Arial"/>
+        </w:rPr>
+        <w:t>“</w:t>
+      </w:r>
+      <w:r>
+        <w:rPr>
+          <w:rFonts w:ascii="Courier New" w:hAnsi="Courier New" w:cs="Courier New"/>
+        </w:rPr>
+        <w:t>catch</w:t>
+      </w:r>
+      <w:r>
+        <w:rPr>
+          <w:rFonts w:ascii="Courier New" w:hAnsi="Courier New" w:cs="Courier New"/>
         </w:rPr>
         <w:t xml:space="preserve"> </w:t>
       </w:r>
@@ -728,31 +1729,37 @@
         <w:rPr>
           <w:rFonts w:ascii="Arial" w:hAnsi="Arial" w:cs="Arial"/>
         </w:rPr>
-        <w:t xml:space="preserve">6. The </w:t>
-      </w:r>
-      <w:r>
-        <w:rPr>
-          <w:rFonts w:ascii="Courier New" w:hAnsi="Courier New" w:cs="Courier New"/>
-        </w:rPr>
-        <w:t xml:space="preserve">finally </w:t>
-      </w:r>
-      <w:r>
-        <w:rPr>
-          <w:rFonts w:ascii="Arial" w:hAnsi="Arial" w:cs="Arial"/>
-        </w:rPr>
-        <w:t xml:space="preserve">statement is required after using </w:t>
-      </w:r>
-      <w:r>
-        <w:rPr>
-          <w:rFonts w:ascii="Courier New" w:hAnsi="Courier New" w:cs="Courier New"/>
-        </w:rPr>
-        <w:t>try</w:t>
-      </w:r>
-      <w:r>
-        <w:rPr>
-          <w:rFonts w:ascii="Arial" w:hAnsi="Arial" w:cs="Arial"/>
-        </w:rPr>
-        <w:t xml:space="preserve"> and </w:t>
+        <w:t>blocks</w:t>
+      </w:r>
+      <w:r>
+        <w:rPr>
+          <w:rFonts w:ascii="Arial" w:hAnsi="Arial" w:cs="Arial"/>
+        </w:rPr>
+        <w:t xml:space="preserve"> before an </w:t>
+      </w:r>
+      <w:r>
+        <w:rPr>
+          <w:rFonts w:ascii="Courier New" w:hAnsi="Courier New" w:cs="Courier New"/>
+        </w:rPr>
+        <w:t>Exception</w:t>
+      </w:r>
+      <w:r>
+        <w:rPr>
+          <w:rFonts w:ascii="Courier New" w:hAnsi="Courier New" w:cs="Courier New"/>
+        </w:rPr>
+        <w:t xml:space="preserve"> </w:t>
+      </w:r>
+      <w:r>
+        <w:rPr>
+          <w:rFonts w:ascii="Arial" w:hAnsi="Arial" w:cs="Arial"/>
+        </w:rPr>
+        <w:t>class</w:t>
+      </w:r>
+      <w:r>
+        <w:rPr>
+          <w:rFonts w:ascii="Arial" w:hAnsi="Arial" w:cs="Arial"/>
+        </w:rPr>
+        <w:t xml:space="preserve"> that will handle other unknown exceptions is not redundant. </w:t>
       </w:r>
       <w:r>
         <w:rPr>
@@ -762,263 +1769,134 @@
       </w:r>
       <w:r>
         <w:rPr>
-          <w:rFonts w:ascii="Arial" w:hAnsi="Arial" w:cs="Arial"/>
-        </w:rPr>
-        <w:t xml:space="preserve"> statements.</w:t>
+          <w:rFonts w:ascii="Courier New" w:hAnsi="Courier New" w:cs="Courier New"/>
+        </w:rPr>
+        <w:t xml:space="preserve"> </w:t>
+      </w:r>
+      <w:r>
+        <w:rPr>
+          <w:rFonts w:ascii="Arial" w:hAnsi="Arial" w:cs="Arial"/>
+        </w:rPr>
+        <w:t xml:space="preserve">exceptions before the </w:t>
+      </w:r>
+      <w:r>
+        <w:rPr>
+          <w:rFonts w:ascii="Courier New" w:hAnsi="Courier New" w:cs="Courier New"/>
+        </w:rPr>
+        <w:t>Exception</w:t>
+      </w:r>
+      <w:r>
+        <w:rPr>
+          <w:rFonts w:ascii="Courier New" w:hAnsi="Courier New" w:cs="Courier New"/>
+        </w:rPr>
+        <w:t xml:space="preserve"> </w:t>
+      </w:r>
+      <w:r>
+        <w:rPr>
+          <w:rFonts w:ascii="Arial" w:hAnsi="Arial" w:cs="Arial"/>
+        </w:rPr>
+        <w:t xml:space="preserve">class </w:t>
+      </w:r>
+      <w:r>
+        <w:rPr>
+          <w:rFonts w:ascii="Arial" w:hAnsi="Arial" w:cs="Arial"/>
+        </w:rPr>
+        <w:t xml:space="preserve">is defined for the purpose of specifity. While </w:t>
+      </w:r>
+      <w:r>
+        <w:rPr>
+          <w:rFonts w:ascii="Courier New" w:hAnsi="Courier New" w:cs="Courier New"/>
+        </w:rPr>
+        <w:t>Exception</w:t>
+      </w:r>
+      <w:r>
+        <w:rPr>
+          <w:rFonts w:ascii="Courier New" w:hAnsi="Courier New" w:cs="Courier New"/>
+        </w:rPr>
+        <w:t xml:space="preserve"> </w:t>
+      </w:r>
+      <w:r>
+        <w:rPr>
+          <w:rFonts w:ascii="Arial" w:hAnsi="Arial" w:cs="Arial"/>
+        </w:rPr>
+        <w:t>class</w:t>
+      </w:r>
+      <w:r>
+        <w:rPr>
+          <w:rFonts w:ascii="Arial" w:hAnsi="Arial" w:cs="Arial"/>
+        </w:rPr>
+        <w:t xml:space="preserve"> is defined in order to handle other errors that are not hand</w:t>
+      </w:r>
+      <w:r>
+        <w:rPr>
+          <w:rFonts w:ascii="Arial" w:hAnsi="Arial" w:cs="Arial"/>
+        </w:rPr>
+        <w:t>led specifically.</w:t>
       </w:r>
     </w:p>
     <w:p>
       <w:pPr>
         <w:spacing w:after="160" w:line="259" w:lineRule="auto"/>
-        <w:jc w:val="both"/>
-        <w:rPr>
-          <w:rFonts w:ascii="Arial" w:hAnsi="Arial" w:cs="Arial"/>
-        </w:rPr>
-      </w:pPr>
-      <w:r>
-        <w:rPr>
-          <w:rFonts w:ascii="Arial" w:hAnsi="Arial" w:cs="Arial"/>
-          <w:b/>
-        </w:rPr>
-        <w:t>True</w:t>
-      </w:r>
-      <w:r>
-        <w:rPr>
-          <w:rFonts w:ascii="Arial" w:hAnsi="Arial" w:cs="Arial"/>
-        </w:rPr>
-        <w:t xml:space="preserve"> </w:t>
-      </w:r>
-      <w:r>
-        <w:rPr>
-          <w:rFonts w:ascii="Arial" w:hAnsi="Arial" w:cs="Arial"/>
-        </w:rPr>
-        <w:t xml:space="preserve">7. The block within the </w:t>
-      </w:r>
-      <w:r>
-        <w:rPr>
-          <w:rFonts w:ascii="Courier New" w:hAnsi="Courier New" w:cs="Courier New"/>
-        </w:rPr>
-        <w:t>finally</w:t>
-      </w:r>
-      <w:r>
-        <w:rPr>
-          <w:rFonts w:ascii="Arial" w:hAnsi="Arial" w:cs="Arial"/>
-        </w:rPr>
-        <w:t xml:space="preserve"> statement will be executed regardless of whether or not an error is encountered.</w:t>
-      </w:r>
-    </w:p>
-    <w:p>
-      <w:pPr>
-        <w:spacing w:after="160" w:line="259" w:lineRule="auto"/>
-        <w:jc w:val="both"/>
-        <w:rPr>
-          <w:rFonts w:ascii="Arial" w:hAnsi="Arial" w:cs="Arial"/>
-        </w:rPr>
-      </w:pPr>
-      <w:r>
-        <w:rPr>
-          <w:rFonts w:ascii="Arial" w:hAnsi="Arial" w:cs="Arial"/>
-          <w:b/>
-        </w:rPr>
-        <w:t>True</w:t>
-      </w:r>
-      <w:r>
-        <w:rPr>
-          <w:rFonts w:ascii="Arial" w:hAnsi="Arial" w:cs="Arial"/>
-        </w:rPr>
-        <w:t xml:space="preserve"> </w:t>
-      </w:r>
-      <w:r>
-        <w:rPr>
-          <w:rFonts w:ascii="Arial" w:hAnsi="Arial" w:cs="Arial"/>
-        </w:rPr>
-        <w:t xml:space="preserve">8. The </w:t>
-      </w:r>
-      <w:r>
-        <w:rPr>
-          <w:rFonts w:ascii="Courier New" w:hAnsi="Courier New" w:cs="Courier New"/>
-        </w:rPr>
-        <w:t>IOException</w:t>
-      </w:r>
-      <w:r>
-        <w:rPr>
-          <w:rFonts w:ascii="Arial" w:hAnsi="Arial" w:cs="Arial"/>
-        </w:rPr>
-        <w:t xml:space="preserve"> class handles errors that occur during input and output.</w:t>
-      </w:r>
-    </w:p>
-    <w:p>
-      <w:pPr>
-        <w:spacing w:after="160" w:line="259" w:lineRule="auto"/>
-        <w:jc w:val="both"/>
-        <w:rPr>
-          <w:rFonts w:ascii="Arial" w:hAnsi="Arial" w:cs="Arial"/>
-        </w:rPr>
-      </w:pPr>
-      <w:r>
-        <w:rPr>
-          <w:rFonts w:ascii="Arial" w:hAnsi="Arial" w:cs="Arial"/>
-          <w:b/>
-        </w:rPr>
-        <w:t>True</w:t>
-      </w:r>
-      <w:r>
-        <w:rPr>
-          <w:rFonts w:ascii="Arial" w:hAnsi="Arial" w:cs="Arial"/>
-        </w:rPr>
-        <w:t xml:space="preserve"> </w:t>
-      </w:r>
-      <w:r>
-        <w:rPr>
-          <w:rFonts w:ascii="Arial" w:hAnsi="Arial" w:cs="Arial"/>
-        </w:rPr>
-        <w:t xml:space="preserve">9. The </w:t>
-      </w:r>
-      <w:r>
-        <w:rPr>
-          <w:rFonts w:ascii="Courier New" w:hAnsi="Courier New" w:cs="Courier New"/>
-        </w:rPr>
-        <w:t>Exception</w:t>
-      </w:r>
-      <w:r>
-        <w:rPr>
-          <w:rFonts w:ascii="Arial" w:hAnsi="Arial" w:cs="Arial"/>
-        </w:rPr>
-        <w:t xml:space="preserve"> class handle all types of exceptions.</w:t>
-      </w:r>
-    </w:p>
-    <w:p>
-      <w:pPr>
-        <w:spacing w:after="160" w:line="259" w:lineRule="auto"/>
-        <w:jc w:val="both"/>
-        <w:rPr>
-          <w:rFonts w:ascii="Arial" w:hAnsi="Arial" w:cs="Arial"/>
-        </w:rPr>
-      </w:pPr>
-      <w:r>
-        <w:rPr>
-          <w:rFonts w:ascii="Arial" w:hAnsi="Arial" w:cs="Arial"/>
-          <w:b/>
-        </w:rPr>
-        <w:t>True</w:t>
-      </w:r>
-      <w:r>
-        <w:rPr>
-          <w:rFonts w:ascii="Arial" w:hAnsi="Arial" w:cs="Arial"/>
-        </w:rPr>
-        <w:t xml:space="preserve"> </w:t>
-      </w:r>
-      <w:r>
-        <w:rPr>
-          <w:rFonts w:ascii="Arial" w:hAnsi="Arial" w:cs="Arial"/>
-        </w:rPr>
-        <w:t xml:space="preserve">10. Declaring </w:t>
-      </w:r>
-      <w:r>
-        <w:rPr>
-          <w:rFonts w:ascii="Courier New" w:hAnsi="Courier New" w:cs="Courier New"/>
-        </w:rPr>
-        <w:t>catch</w:t>
-      </w:r>
-      <w:r>
-        <w:rPr>
-          <w:rFonts w:ascii="Arial" w:hAnsi="Arial" w:cs="Arial"/>
-        </w:rPr>
-        <w:t xml:space="preserve"> blocks before a block that handles an </w:t>
-      </w:r>
-      <w:r>
-        <w:rPr>
-          <w:rFonts w:ascii="Courier New" w:hAnsi="Courier New" w:cs="Courier New"/>
-        </w:rPr>
-        <w:t>Exception</w:t>
-      </w:r>
-      <w:r>
-        <w:rPr>
-          <w:rFonts w:ascii="Arial" w:hAnsi="Arial" w:cs="Arial"/>
-        </w:rPr>
-        <w:t xml:space="preserve"> class to handle other types of errors would be redundant.</w:t>
-      </w:r>
-    </w:p>
-    <w:p>
-      <w:pPr>
-        <w:spacing w:after="160" w:line="259" w:lineRule="auto"/>
-        <w:jc w:val="both"/>
-        <w:rPr>
-          <w:rFonts w:ascii="Arial" w:hAnsi="Arial" w:cs="Arial"/>
-        </w:rPr>
-      </w:pPr>
-    </w:p>
-    <w:p>
-      <w:pPr>
-        <w:spacing w:after="160" w:line="259" w:lineRule="auto"/>
-        <w:jc w:val="both"/>
-        <w:rPr>
-          <w:rFonts w:ascii="Arial" w:hAnsi="Arial" w:cs="Arial"/>
-        </w:rPr>
-      </w:pPr>
-    </w:p>
-    <w:p>
-      <w:pPr>
-        <w:spacing w:after="160" w:line="259" w:lineRule="auto"/>
-        <w:jc w:val="both"/>
-        <w:rPr>
-          <w:rFonts w:ascii="Arial" w:hAnsi="Arial" w:cs="Arial"/>
-        </w:rPr>
-      </w:pPr>
-    </w:p>
-    <w:p>
-      <w:pPr>
-        <w:spacing w:after="160" w:line="259" w:lineRule="auto"/>
-        <w:jc w:val="both"/>
-        <w:rPr>
-          <w:rFonts w:ascii="Arial" w:hAnsi="Arial" w:cs="Arial"/>
-        </w:rPr>
-      </w:pPr>
-    </w:p>
-    <w:p>
-      <w:pPr>
-        <w:spacing w:after="160" w:line="259" w:lineRule="auto"/>
-        <w:jc w:val="both"/>
-        <w:rPr>
-          <w:rFonts w:ascii="Arial" w:hAnsi="Arial" w:cs="Arial"/>
-        </w:rPr>
-      </w:pPr>
-    </w:p>
-    <w:p>
-      <w:pPr>
-        <w:spacing w:after="160" w:line="259" w:lineRule="auto"/>
-        <w:jc w:val="both"/>
-        <w:rPr>
-          <w:rFonts w:ascii="Arial" w:hAnsi="Arial" w:cs="Arial"/>
-        </w:rPr>
-      </w:pPr>
-    </w:p>
-    <w:p>
-      <w:pPr>
-        <w:spacing w:after="160" w:line="259" w:lineRule="auto"/>
-        <w:jc w:val="both"/>
-        <w:rPr>
-          <w:rFonts w:ascii="Arial" w:hAnsi="Arial" w:cs="Arial"/>
-        </w:rPr>
-      </w:pPr>
-    </w:p>
-    <w:p>
-      <w:pPr>
-        <w:spacing w:after="160" w:line="259" w:lineRule="auto"/>
-        <w:jc w:val="both"/>
-        <w:rPr>
-          <w:rFonts w:ascii="Arial" w:hAnsi="Arial" w:cs="Arial"/>
-        </w:rPr>
-      </w:pPr>
-    </w:p>
-    <w:p>
-      <w:pPr>
-        <w:spacing w:after="160" w:line="259" w:lineRule="auto"/>
-        <w:jc w:val="both"/>
-        <w:rPr>
-          <w:rFonts w:ascii="Arial" w:hAnsi="Arial" w:cs="Arial"/>
-        </w:rPr>
-      </w:pPr>
+        <w:jc w:val="center"/>
+        <w:rPr>
+          <w:rFonts w:ascii="Arial" w:hAnsi="Arial" w:cs="Arial"/>
+        </w:rPr>
+      </w:pPr>
+      <w:r>
+        <w:rPr>
+          <w:rFonts w:ascii="Arial" w:hAnsi="Arial" w:cs="Arial"/>
+          <w:noProof/>
+          <w:lang w:val="en-US"/>
+        </w:rPr>
+        <w:drawing>
+          <wp:inline distT="0" distB="0" distL="0" distR="0" wp14:anchorId="08CDE331" wp14:editId="4D2D1293">
+            <wp:extent cx="5650384" cy="2562045"/>
+            <wp:effectExtent l="0" t="0" r="7620" b="0"/>
+            <wp:docPr id="6" name="Picture 6" descr="T:\Downloads\Carbon\carbon (40).png"/>
+            <wp:cNvGraphicFramePr>
+              <a:graphicFrameLocks xmlns:a="http://schemas.openxmlformats.org/drawingml/2006/main" noChangeAspect="1"/>
+            </wp:cNvGraphicFramePr>
+            <a:graphic xmlns:a="http://schemas.openxmlformats.org/drawingml/2006/main">
+              <a:graphicData uri="http://schemas.openxmlformats.org/drawingml/2006/picture">
+                <pic:pic xmlns:pic="http://schemas.openxmlformats.org/drawingml/2006/picture">
+                  <pic:nvPicPr>
+                    <pic:cNvPr id="0" name="Picture 7" descr="T:\Downloads\Carbon\carbon (40).png"/>
+                    <pic:cNvPicPr>
+                      <a:picLocks noChangeAspect="1" noChangeArrowheads="1"/>
+                    </pic:cNvPicPr>
+                  </pic:nvPicPr>
+                  <pic:blipFill>
+                    <a:blip r:embed="rId8" cstate="print">
+                      <a:extLst>
+                        <a:ext uri="{28A0092B-C50C-407E-A947-70E740481C1C}">
+                          <a14:useLocalDpi xmlns:a14="http://schemas.microsoft.com/office/drawing/2010/main" val="0"/>
+                        </a:ext>
+                      </a:extLst>
+                    </a:blip>
+                    <a:srcRect/>
+                    <a:stretch>
+                      <a:fillRect/>
+                    </a:stretch>
+                  </pic:blipFill>
+                  <pic:spPr bwMode="auto">
+                    <a:xfrm>
+                      <a:off x="0" y="0"/>
+                      <a:ext cx="5702274" cy="2585573"/>
+                    </a:xfrm>
+                    <a:prstGeom prst="rect">
+                      <a:avLst/>
+                    </a:prstGeom>
+                    <a:noFill/>
+                    <a:ln>
+                      <a:noFill/>
+                    </a:ln>
+                  </pic:spPr>
+                </pic:pic>
+              </a:graphicData>
+            </a:graphic>
+          </wp:inline>
+        </w:drawing>
+      </w:r>
     </w:p>
     <w:p>
       <w:pPr>
@@ -1042,7 +1920,6 @@
           <w:sz w:val="24"/>
           <w:szCs w:val="24"/>
         </w:rPr>
-        <w:lastRenderedPageBreak/>
         <w:t>Instructions:</w:t>
       </w:r>
       <w:r>
@@ -1090,6 +1967,7 @@
           <w:b/>
           <w:bCs/>
           <w:noProof/>
+          <w:lang w:val="en-US"/>
         </w:rPr>
         <mc:AlternateContent>
           <mc:Choice Requires="wpg">
@@ -1127,7 +2005,7 @@
                           </pic:cNvPicPr>
                         </pic:nvPicPr>
                         <pic:blipFill rotWithShape="1">
-                          <a:blip r:embed="rId7" cstate="print">
+                          <a:blip r:embed="rId9" cstate="print">
                             <a:extLst>
                               <a:ext uri="{28A0092B-C50C-407E-A947-70E740481C1C}">
                                 <a14:useLocalDpi xmlns:a14="http://schemas.microsoft.com/office/drawing/2010/main" val="0"/>
@@ -1496,7 +2374,7 @@
                   <o:lock v:ext="edit" aspectratio="t"/>
                 </v:shapetype>
                 <v:shape id="Picture 9" o:spid="_x0000_s1028" type="#_x0000_t75" style="position:absolute;left:698;top:444;width:30442;height:18091;visibility:visible;mso-wrap-style:square" o:gfxdata="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">
-                  <v:imagedata r:id="rId8" o:title="" croptop="2260f" cropbottom="3198f" cropleft="1940f" cropright="2415f"/>
+                  <v:imagedata r:id="rId10" o:title="" croptop="2260f" cropbottom="3198f" cropleft="1940f" cropright="2415f"/>
                   <v:path arrowok="t"/>
                 </v:shape>
                 <v:rect id="Rectangle 10" o:spid="_x0000_s1029" style="position:absolute;width:3511;height:2203;visibility:visible;mso-wrap-style:square;v-text-anchor:middle" o:gfxdata="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" fillcolor="white [3212]" strokecolor="black [3213]">
@@ -1738,7 +2616,7 @@
                     </pic:cNvPicPr>
                   </pic:nvPicPr>
                   <pic:blipFill>
-                    <a:blip r:embed="rId9" cstate="print">
+                    <a:blip r:embed="rId11" cstate="print">
                       <a:extLst>
                         <a:ext uri="{28A0092B-C50C-407E-A947-70E740481C1C}">
                           <a14:useLocalDpi xmlns:a14="http://schemas.microsoft.com/office/drawing/2010/main" val="0"/>
@@ -2265,21 +3143,7 @@
           <w:rFonts w:ascii="Courier New" w:hAnsi="Courier New" w:cs="Courier New"/>
           <w:sz w:val="20"/>
         </w:rPr>
-        <w:t xml:space="preserve"> That is because in </w:t>
-      </w:r>
-      <w:r>
-        <w:rPr>
-          <w:rFonts w:ascii="Courier New" w:hAnsi="Courier New" w:cs="Courier New"/>
-          <w:sz w:val="20"/>
-        </w:rPr>
-        <w:t>Line 12, in finally block</w:t>
-      </w:r>
-      <w:r>
-        <w:rPr>
-          <w:rFonts w:ascii="Courier New" w:hAnsi="Courier New" w:cs="Courier New"/>
-          <w:sz w:val="20"/>
-        </w:rPr>
-        <w:t>, the print method has a missing semicolon. Therefore, the output that will be produced when strictly following the provided code snippet</w:t>
+        <w:t xml:space="preserve"> That is because in Line 12, in finally block, the print method has a missing semicolon. Therefore, the output that will be produced when strictly following the provided code snippet</w:t>
       </w:r>
       <w:r>
         <w:rPr>
@@ -2322,8 +3186,8 @@
       </w:pPr>
       <w:r>
         <w:pict w14:anchorId="37FC44F7">
-          <v:shape id="_x0000_i1034" type="#_x0000_t75" style="width:323.3pt;height:197pt;mso-position-horizontal:absolute;mso-position-horizontal-relative:text;mso-position-vertical:absolute;mso-position-vertical-relative:text;mso-width-relative:page;mso-height-relative:page" wrapcoords="-35 0 -35 21543 21600 21543 21600 0 -35 0">
-            <v:imagedata r:id="rId10" o:title="carbon (31)"/>
+          <v:shape id="_x0000_i1025" type="#_x0000_t75" style="width:323.3pt;height:197pt;mso-position-horizontal:absolute;mso-position-horizontal-relative:text;mso-position-vertical:absolute;mso-position-vertical-relative:text;mso-width-relative:page;mso-height-relative:page" wrapcoords="-35 0 -35 21543 21600 21543 21600 0 -35 0">
+            <v:imagedata r:id="rId12" o:title="carbon (31)"/>
           </v:shape>
         </w:pict>
       </w:r>
@@ -2575,8 +3439,8 @@
           <w:b/>
         </w:rPr>
         <w:pict w14:anchorId="0E000C8B">
-          <v:shape id="_x0000_i1038" type="#_x0000_t75" style="width:323.3pt;height:194.95pt">
-            <v:imagedata r:id="rId11" o:title="carbon (33)"/>
+          <v:shape id="_x0000_i1026" type="#_x0000_t75" style="width:323.3pt;height:194.95pt">
+            <v:imagedata r:id="rId13" o:title="carbon (33)"/>
           </v:shape>
         </w:pict>
       </w:r>
@@ -3009,7 +3873,7 @@
                     </pic:cNvPicPr>
                   </pic:nvPicPr>
                   <pic:blipFill>
-                    <a:blip r:embed="rId12" cstate="print">
+                    <a:blip r:embed="rId14" cstate="print">
                       <a:extLst>
                         <a:ext uri="{28A0092B-C50C-407E-A947-70E740481C1C}">
                           <a14:useLocalDpi xmlns:a14="http://schemas.microsoft.com/office/drawing/2010/main" val="0"/>
@@ -3295,7 +4159,7 @@
                     </pic:cNvPicPr>
                   </pic:nvPicPr>
                   <pic:blipFill>
-                    <a:blip r:embed="rId13" cstate="print">
+                    <a:blip r:embed="rId15" cstate="print">
                       <a:extLst>
                         <a:ext uri="{28A0092B-C50C-407E-A947-70E740481C1C}">
                           <a14:useLocalDpi xmlns:a14="http://schemas.microsoft.com/office/drawing/2010/main" val="0"/>
@@ -3419,7 +4283,7 @@
                     </pic:cNvPicPr>
                   </pic:nvPicPr>
                   <pic:blipFill>
-                    <a:blip r:embed="rId14" cstate="print">
+                    <a:blip r:embed="rId16" cstate="print">
                       <a:extLst>
                         <a:ext uri="{28A0092B-C50C-407E-A947-70E740481C1C}">
                           <a14:useLocalDpi xmlns:a14="http://schemas.microsoft.com/office/drawing/2010/main" val="0"/>
@@ -3504,7 +4368,7 @@
                     </pic:cNvPicPr>
                   </pic:nvPicPr>
                   <pic:blipFill>
-                    <a:blip r:embed="rId15" cstate="print">
+                    <a:blip r:embed="rId17" cstate="print">
                       <a:extLst>
                         <a:ext uri="{28A0092B-C50C-407E-A947-70E740481C1C}">
                           <a14:useLocalDpi xmlns:a14="http://schemas.microsoft.com/office/drawing/2010/main" val="0"/>
@@ -3545,8 +4409,8 @@
       </w:pPr>
     </w:p>
     <w:sectPr>
-      <w:footerReference w:type="even" r:id="rId16"/>
-      <w:footerReference w:type="default" r:id="rId17"/>
+      <w:footerReference w:type="even" r:id="rId18"/>
+      <w:footerReference w:type="default" r:id="rId19"/>
       <w:pgSz w:w="12240" w:h="15840"/>
       <w:pgMar w:top="1440" w:right="1440" w:bottom="1440" w:left="1440" w:header="708" w:footer="708" w:gutter="0"/>
       <w:cols w:space="708"/>
@@ -3789,7 +4653,7 @@
             </wp:anchor>
           </w:drawing>
         </mc:Choice>
-        <mc:Fallback xmlns:w16="http://schemas.microsoft.com/office/word/2018/wordml" xmlns:w16cid="http://schemas.microsoft.com/office/word/2016/wordml/cid" xmlns:w16cex="http://schemas.microsoft.com/office/word/2018/wordml/cex" xmlns:am3d="http://schemas.microsoft.com/office/drawing/2017/model3d" xmlns:aink="http://schemas.microsoft.com/office/drawing/2016/ink" xmlns:cx8="http://schemas.microsoft.com/office/drawing/2016/5/14/chartex" xmlns:cx7="http://schemas.microsoft.com/office/drawing/2016/5/13/chartex" xmlns:cx6="http://schemas.microsoft.com/office/drawing/2016/5/12/chartex" xmlns:cx5="http://schemas.microsoft.com/office/drawing/2016/5/11/chartex" xmlns:cx4="http://schemas.microsoft.com/office/drawing/2016/5/10/chartex" xmlns:cx3="http://schemas.microsoft.com/office/drawing/2016/5/9/chartex" xmlns:cx2="http://schemas.microsoft.com/office/drawing/2015/10/21/chartex">
+        <mc:Fallback xmlns:cx2="http://schemas.microsoft.com/office/drawing/2015/10/21/chartex" xmlns:cx3="http://schemas.microsoft.com/office/drawing/2016/5/9/chartex" xmlns:cx4="http://schemas.microsoft.com/office/drawing/2016/5/10/chartex" xmlns:cx5="http://schemas.microsoft.com/office/drawing/2016/5/11/chartex" xmlns:cx6="http://schemas.microsoft.com/office/drawing/2016/5/12/chartex" xmlns:cx7="http://schemas.microsoft.com/office/drawing/2016/5/13/chartex" xmlns:cx8="http://schemas.microsoft.com/office/drawing/2016/5/14/chartex" xmlns:aink="http://schemas.microsoft.com/office/drawing/2016/ink" xmlns:am3d="http://schemas.microsoft.com/office/drawing/2017/model3d" xmlns:w16cex="http://schemas.microsoft.com/office/word/2018/wordml/cex" xmlns:w16cid="http://schemas.microsoft.com/office/word/2016/wordml/cid" xmlns:w16="http://schemas.microsoft.com/office/word/2018/wordml">
           <w:pict>
             <v:rect w14:anchorId="19320152" id="Rectangle 452" o:spid="_x0000_s1026" style="position:absolute;margin-left:0;margin-top:0;width:581.4pt;height:752.4pt;z-index:251659264;visibility:visible;mso-wrap-style:square;mso-width-percent:950;mso-height-percent:950;mso-wrap-distance-left:9pt;mso-wrap-distance-top:0;mso-wrap-distance-right:9pt;mso-wrap-distance-bottom:0;mso-position-horizontal:center;mso-position-horizontal-relative:page;mso-position-vertical:center;mso-position-vertical-relative:page;mso-width-percent:950;mso-height-percent:950;mso-width-relative:page;mso-height-relative:page;v-text-anchor:middle" o:gfxdata="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" filled="f" strokeweight="1.25pt">
               <v:path arrowok="t"/>

</xml_diff>